<commit_message>
header/footer complete, added notes for template docx requirements, error checking for null properties
</commit_message>
<xml_diff>
--- a/SpecConverter_v0.4/output/generated_spec_v3_fixed.docx
+++ b/SpecConverter_v0.4/output/generated_spec_v3_fixed.docx
@@ -1418,60 +1418,27 @@
   <w:p>
     <w:pPr>
       <w:pStyle w:val="BWA-HeaderStyle"/>
-      <w:spacing w:after="0"/>
-      <w:rPr>
-        <w:sz w:val="20"/>
-        <w:szCs w:val="20"/>
-      </w:rPr>
     </w:pPr>
     <w:r>
-      <w:rPr>
-        <w:sz w:val="20"/>
-        <w:szCs w:val="20"/>
-      </w:rPr>
       <w:t xml:space="preserve">BW&amp;A 26 05 </w:t>
     </w:r>
     <w:r>
-      <w:rPr>
-        <w:sz w:val="20"/>
-        <w:szCs w:val="20"/>
-      </w:rPr>
       <w:tab/>
       <w:t>26 05 00-</w:t>
     </w:r>
     <w:r>
-      <w:rPr>
-        <w:sz w:val="20"/>
-        <w:szCs w:val="20"/>
-      </w:rPr>
       <w:fldChar w:fldCharType="begin"/>
     </w:r>
     <w:r>
-      <w:rPr>
-        <w:sz w:val="20"/>
-        <w:szCs w:val="20"/>
-      </w:rPr>
       <w:instrText xml:space="preserve"> PAGE   \* MERGEFORMAT </w:instrText>
     </w:r>
     <w:r>
-      <w:rPr>
-        <w:sz w:val="20"/>
-        <w:szCs w:val="20"/>
-      </w:rPr>
       <w:fldChar w:fldCharType="separate"/>
     </w:r>
     <w:r>
-      <w:rPr>
-        <w:sz w:val="20"/>
-        <w:szCs w:val="20"/>
-      </w:rPr>
       <w:t>1</w:t>
     </w:r>
     <w:r>
-      <w:rPr>
-        <w:sz w:val="20"/>
-        <w:szCs w:val="20"/>
-      </w:rPr>
       <w:fldChar w:fldCharType="end"/>
     </w:r>
   </w:p>
@@ -2466,11 +2433,8 @@
     <w:name w:val="Normal"/>
     <w:qFormat/>
     <w:rsid w:val="0045798F"/>
-    <w:pPr>
-      <w:widowControl w:val="0"/>
-    </w:pPr>
-    <w:rPr>
-      <w:rFonts w:ascii="Courier" w:hAnsi="Courier"/>
+    <w:rPr>
+      <w:rFonts w:ascii="Arial" w:hAnsi="Arial"/>
       <w:sz w:val="20"/>
     </w:rPr>
   </w:style>
@@ -3371,21 +3335,22 @@
   </w:style>
   <w:style w:type="paragraph" w:customStyle="1" w:styleId="BWA-HeaderStyle">
     <w:name w:val="BWA-HeaderStyle"/>
-    <w:basedOn w:val="Normal"/>
+    <w:autoRedefine/>
     <w:qFormat/>
-    <w:rsid w:val="00841863"/>
+    <w:rsid w:val="00D14FD0"/>
     <w:pPr>
       <w:tabs>
         <w:tab w:val="left" w:pos="0"/>
         <w:tab w:val="right" w:pos="9360"/>
       </w:tabs>
       <w:suppressAutoHyphens/>
+      <w:spacing w:after="0"/>
       <w:jc w:val="both"/>
     </w:pPr>
     <w:rPr>
-      <w:rFonts w:cs="Arial"/>
-      <w:sz w:val="16"/>
-      <w:szCs w:val="16"/>
+      <w:rFonts w:ascii="Arial" w:hAnsi="Arial" w:cs="Times New Roman"/>
+      <w:sz w:val="20"/>
+      <w:szCs w:val="20"/>
       <w:u w:val="single"/>
     </w:rPr>
   </w:style>
@@ -3430,17 +3395,27 @@
   </w:style>
   <w:style w:type="paragraph" w:customStyle="1" w:styleId="BWA-Footer">
     <w:name w:val="BWA-Footer"/>
-    <w:basedOn w:val="Footer"/>
+    <w:autoRedefine/>
     <w:qFormat/>
-    <w:rsid w:val="004A2142"/>
+    <w:rsid w:val="00535F7C"/>
+    <w:rPr>
+      <w:rFonts w:ascii="Arial" w:hAnsi="Arial"/>
+      <w:sz w:val="20"/>
+    </w:rPr>
   </w:style>
   <w:style w:type="paragraph" w:customStyle="1" w:styleId="BWA-HeaderSubStyle">
     <w:name w:val="BWA-HeaderSubStyle"/>
-    <w:basedOn w:val="Header"/>
+    <w:autoRedefine/>
     <w:qFormat/>
-    <w:rsid w:val="00841863"/>
-    <w:rPr>
-      <w:rFonts w:cs="Arial"/>
+    <w:rsid w:val="00BB57F2"/>
+    <w:pPr>
+      <w:tabs>
+        <w:tab w:val="center" w:pos="4680"/>
+        <w:tab w:val="right" w:pos="9360"/>
+      </w:tabs>
+    </w:pPr>
+    <w:rPr>
+      <w:rFonts w:ascii="Arial" w:hAnsi="Arial" w:cs="Arial"/>
       <w:sz w:val="16"/>
       <w:szCs w:val="16"/>
     </w:rPr>

</xml_diff>

<commit_message>
refined levels logic to check for logical heirarchy and keep source level numbering if possible, fixed indent application
</commit_message>
<xml_diff>
--- a/SpecConverter_v0.4/output/generated_spec_v3_fixed.docx
+++ b/SpecConverter_v0.4/output/generated_spec_v3_fixed.docx
@@ -60,6 +60,10 @@
     <w:p>
       <w:pPr>
         <w:pStyle w:val="BWA-Item"/>
+        <w:numPr>
+          <w:ilvl w:val="2"/>
+          <w:numId w:val="1"/>
+        </w:numPr>
         <w:ind w:left="1440"/>
         <w:jc w:val="both"/>
       </w:pPr>
@@ -73,6 +77,10 @@
     <w:p>
       <w:pPr>
         <w:pStyle w:val="BWA-Item"/>
+        <w:numPr>
+          <w:ilvl w:val="2"/>
+          <w:numId w:val="1"/>
+        </w:numPr>
         <w:ind w:left="1440"/>
         <w:jc w:val="both"/>
       </w:pPr>
@@ -112,6 +120,10 @@
     <w:p>
       <w:pPr>
         <w:pStyle w:val="BWA-Item"/>
+        <w:numPr>
+          <w:ilvl w:val="2"/>
+          <w:numId w:val="1"/>
+        </w:numPr>
         <w:ind w:left="1440"/>
       </w:pPr>
       <w:r>
@@ -126,6 +138,10 @@
     <w:p>
       <w:pPr>
         <w:pStyle w:val="BWA-List"/>
+        <w:numPr>
+          <w:ilvl w:val="3"/>
+          <w:numId w:val="1"/>
+        </w:numPr>
         <w:ind w:left="2250"/>
       </w:pPr>
       <w:r>
@@ -140,6 +156,10 @@
     <w:p>
       <w:pPr>
         <w:pStyle w:val="BWA-List"/>
+        <w:numPr>
+          <w:ilvl w:val="3"/>
+          <w:numId w:val="1"/>
+        </w:numPr>
         <w:ind w:left="2250"/>
       </w:pPr>
       <w:r>
@@ -154,6 +174,10 @@
     <w:p>
       <w:pPr>
         <w:pStyle w:val="BWA-List"/>
+        <w:numPr>
+          <w:ilvl w:val="3"/>
+          <w:numId w:val="1"/>
+        </w:numPr>
         <w:ind w:left="2250"/>
       </w:pPr>
       <w:r>
@@ -168,6 +192,10 @@
     <w:p>
       <w:pPr>
         <w:pStyle w:val="BWA-List"/>
+        <w:numPr>
+          <w:ilvl w:val="3"/>
+          <w:numId w:val="1"/>
+        </w:numPr>
         <w:ind w:left="2250"/>
       </w:pPr>
       <w:r>
@@ -182,6 +210,10 @@
     <w:p>
       <w:pPr>
         <w:pStyle w:val="BWA-List"/>
+        <w:numPr>
+          <w:ilvl w:val="3"/>
+          <w:numId w:val="1"/>
+        </w:numPr>
         <w:ind w:left="2250"/>
       </w:pPr>
       <w:r>
@@ -196,6 +228,10 @@
     <w:p>
       <w:pPr>
         <w:pStyle w:val="BWA-List"/>
+        <w:numPr>
+          <w:ilvl w:val="3"/>
+          <w:numId w:val="1"/>
+        </w:numPr>
         <w:ind w:left="2250"/>
       </w:pPr>
       <w:r>
@@ -210,6 +246,10 @@
     <w:p>
       <w:pPr>
         <w:pStyle w:val="BWA-List"/>
+        <w:numPr>
+          <w:ilvl w:val="3"/>
+          <w:numId w:val="1"/>
+        </w:numPr>
         <w:ind w:left="2250"/>
       </w:pPr>
       <w:r>
@@ -224,6 +264,10 @@
     <w:p>
       <w:pPr>
         <w:pStyle w:val="BWA-List"/>
+        <w:numPr>
+          <w:ilvl w:val="3"/>
+          <w:numId w:val="1"/>
+        </w:numPr>
         <w:ind w:left="2250"/>
       </w:pPr>
       <w:r>
@@ -238,6 +282,10 @@
     <w:p>
       <w:pPr>
         <w:pStyle w:val="BWA-List"/>
+        <w:numPr>
+          <w:ilvl w:val="3"/>
+          <w:numId w:val="1"/>
+        </w:numPr>
         <w:ind w:left="2250"/>
       </w:pPr>
       <w:r>
@@ -252,6 +300,10 @@
     <w:p>
       <w:pPr>
         <w:pStyle w:val="BWA-List"/>
+        <w:numPr>
+          <w:ilvl w:val="3"/>
+          <w:numId w:val="1"/>
+        </w:numPr>
         <w:ind w:left="2250"/>
       </w:pPr>
       <w:r>
@@ -266,6 +318,10 @@
     <w:p>
       <w:pPr>
         <w:pStyle w:val="BWA-List"/>
+        <w:numPr>
+          <w:ilvl w:val="3"/>
+          <w:numId w:val="1"/>
+        </w:numPr>
         <w:ind w:left="2250"/>
       </w:pPr>
       <w:r>
@@ -280,6 +336,10 @@
     <w:p>
       <w:pPr>
         <w:pStyle w:val="BWA-Item"/>
+        <w:numPr>
+          <w:ilvl w:val="2"/>
+          <w:numId w:val="1"/>
+        </w:numPr>
         <w:ind w:left="1440"/>
       </w:pPr>
       <w:r>
@@ -294,6 +354,10 @@
     <w:p>
       <w:pPr>
         <w:pStyle w:val="BWA-Item"/>
+        <w:numPr>
+          <w:ilvl w:val="2"/>
+          <w:numId w:val="1"/>
+        </w:numPr>
         <w:ind w:left="1440"/>
       </w:pPr>
       <w:r>
@@ -308,6 +372,10 @@
     <w:p>
       <w:pPr>
         <w:pStyle w:val="BWA-List"/>
+        <w:numPr>
+          <w:ilvl w:val="3"/>
+          <w:numId w:val="1"/>
+        </w:numPr>
         <w:ind w:left="2160"/>
       </w:pPr>
       <w:r>
@@ -322,6 +390,10 @@
     <w:p>
       <w:pPr>
         <w:pStyle w:val="BWA-List"/>
+        <w:numPr>
+          <w:ilvl w:val="3"/>
+          <w:numId w:val="1"/>
+        </w:numPr>
         <w:ind w:left="2160"/>
       </w:pPr>
       <w:r>
@@ -336,6 +408,10 @@
     <w:p>
       <w:pPr>
         <w:pStyle w:val="BWA-List"/>
+        <w:numPr>
+          <w:ilvl w:val="3"/>
+          <w:numId w:val="1"/>
+        </w:numPr>
         <w:spacing w:after="27"/>
         <w:ind w:left="2160"/>
       </w:pPr>
@@ -351,6 +427,10 @@
     <w:p>
       <w:pPr>
         <w:pStyle w:val="BWA-List"/>
+        <w:numPr>
+          <w:ilvl w:val="3"/>
+          <w:numId w:val="1"/>
+        </w:numPr>
         <w:spacing w:after="27"/>
         <w:ind w:left="2160"/>
       </w:pPr>
@@ -366,6 +446,10 @@
     <w:p>
       <w:pPr>
         <w:pStyle w:val="BWA-List"/>
+        <w:numPr>
+          <w:ilvl w:val="3"/>
+          <w:numId w:val="1"/>
+        </w:numPr>
         <w:ind w:left="2160"/>
       </w:pPr>
       <w:r>
@@ -380,6 +464,10 @@
     <w:p>
       <w:pPr>
         <w:pStyle w:val="BWA-List"/>
+        <w:numPr>
+          <w:ilvl w:val="3"/>
+          <w:numId w:val="1"/>
+        </w:numPr>
         <w:ind w:left="2160"/>
       </w:pPr>
       <w:r>
@@ -394,6 +482,10 @@
     <w:p>
       <w:pPr>
         <w:pStyle w:val="BWA-List"/>
+        <w:numPr>
+          <w:ilvl w:val="3"/>
+          <w:numId w:val="1"/>
+        </w:numPr>
         <w:ind w:left="2160"/>
       </w:pPr>
       <w:r>
@@ -408,6 +500,10 @@
     <w:p>
       <w:pPr>
         <w:pStyle w:val="BWA-Item"/>
+        <w:numPr>
+          <w:ilvl w:val="2"/>
+          <w:numId w:val="1"/>
+        </w:numPr>
         <w:ind w:left="1440"/>
       </w:pPr>
       <w:r>
@@ -422,6 +518,10 @@
     <w:p>
       <w:pPr>
         <w:pStyle w:val="BWA-Item"/>
+        <w:numPr>
+          <w:ilvl w:val="2"/>
+          <w:numId w:val="1"/>
+        </w:numPr>
         <w:ind w:left="1440"/>
       </w:pPr>
       <w:r>
@@ -436,6 +536,10 @@
     <w:p>
       <w:pPr>
         <w:pStyle w:val="BWA-Item"/>
+        <w:numPr>
+          <w:ilvl w:val="2"/>
+          <w:numId w:val="1"/>
+        </w:numPr>
         <w:ind w:left="1440"/>
       </w:pPr>
       <w:r>
@@ -449,6 +553,11 @@
     </w:p>
     <w:p>
       <w:pPr>
+        <w:pStyle w:val="BWA-List"/>
+        <w:numPr>
+          <w:ilvl w:val="3"/>
+          <w:numId w:val="1"/>
+        </w:numPr>
         <w:ind w:left="2160"/>
       </w:pPr>
       <w:r>
@@ -463,6 +572,10 @@
     <w:p>
       <w:pPr>
         <w:pStyle w:val="BWA-SubList"/>
+        <w:numPr>
+          <w:ilvl w:val="4"/>
+          <w:numId w:val="1"/>
+        </w:numPr>
         <w:ind w:left="2160"/>
       </w:pPr>
       <w:r>
@@ -477,6 +590,10 @@
     <w:p>
       <w:pPr>
         <w:pStyle w:val="BWA-SubList"/>
+        <w:numPr>
+          <w:ilvl w:val="4"/>
+          <w:numId w:val="1"/>
+        </w:numPr>
         <w:ind w:left="2160"/>
       </w:pPr>
       <w:r>
@@ -491,6 +608,10 @@
     <w:p>
       <w:pPr>
         <w:pStyle w:val="BWA-SubList"/>
+        <w:numPr>
+          <w:ilvl w:val="4"/>
+          <w:numId w:val="1"/>
+        </w:numPr>
         <w:ind w:left="2160"/>
       </w:pPr>
       <w:r>
@@ -505,6 +626,10 @@
     <w:p>
       <w:pPr>
         <w:pStyle w:val="BWA-SubList"/>
+        <w:numPr>
+          <w:ilvl w:val="4"/>
+          <w:numId w:val="1"/>
+        </w:numPr>
         <w:ind w:left="2160"/>
       </w:pPr>
       <w:r>
@@ -519,6 +644,10 @@
     <w:p>
       <w:pPr>
         <w:pStyle w:val="BWA-SubList"/>
+        <w:numPr>
+          <w:ilvl w:val="4"/>
+          <w:numId w:val="1"/>
+        </w:numPr>
         <w:ind w:left="2160"/>
       </w:pPr>
       <w:r>
@@ -533,6 +662,10 @@
     <w:p>
       <w:pPr>
         <w:pStyle w:val="BWA-SubList"/>
+        <w:numPr>
+          <w:ilvl w:val="4"/>
+          <w:numId w:val="1"/>
+        </w:numPr>
         <w:ind w:left="2160"/>
       </w:pPr>
       <w:r>
@@ -546,6 +679,11 @@
     </w:p>
     <w:p>
       <w:pPr>
+        <w:pStyle w:val="BWA-List"/>
+        <w:numPr>
+          <w:ilvl w:val="3"/>
+          <w:numId w:val="1"/>
+        </w:numPr>
         <w:ind w:left="2160"/>
       </w:pPr>
       <w:r>
@@ -559,6 +697,11 @@
     </w:p>
     <w:p>
       <w:pPr>
+        <w:pStyle w:val="BWA-List"/>
+        <w:numPr>
+          <w:ilvl w:val="3"/>
+          <w:numId w:val="1"/>
+        </w:numPr>
         <w:ind w:left="2160"/>
       </w:pPr>
       <w:r>
@@ -573,6 +716,10 @@
     <w:p>
       <w:pPr>
         <w:pStyle w:val="BWA-SubList"/>
+        <w:numPr>
+          <w:ilvl w:val="4"/>
+          <w:numId w:val="1"/>
+        </w:numPr>
         <w:ind w:left="2160"/>
       </w:pPr>
       <w:r>
@@ -587,6 +734,10 @@
     <w:p>
       <w:pPr>
         <w:pStyle w:val="BWA-SubList"/>
+        <w:numPr>
+          <w:ilvl w:val="4"/>
+          <w:numId w:val="1"/>
+        </w:numPr>
         <w:ind w:left="2160"/>
       </w:pPr>
       <w:r>
@@ -601,6 +752,10 @@
     <w:p>
       <w:pPr>
         <w:pStyle w:val="BWA-SubList"/>
+        <w:numPr>
+          <w:ilvl w:val="4"/>
+          <w:numId w:val="1"/>
+        </w:numPr>
         <w:ind w:left="2160"/>
       </w:pPr>
       <w:r>
@@ -615,6 +770,10 @@
     <w:p>
       <w:pPr>
         <w:pStyle w:val="BWA-SubList"/>
+        <w:numPr>
+          <w:ilvl w:val="4"/>
+          <w:numId w:val="1"/>
+        </w:numPr>
         <w:ind w:left="2160"/>
       </w:pPr>
       <w:r>
@@ -629,6 +788,10 @@
     <w:p>
       <w:pPr>
         <w:pStyle w:val="BWA-SubList"/>
+        <w:numPr>
+          <w:ilvl w:val="4"/>
+          <w:numId w:val="1"/>
+        </w:numPr>
         <w:ind w:left="2160"/>
       </w:pPr>
       <w:r>
@@ -642,6 +805,11 @@
     </w:p>
     <w:p>
       <w:pPr>
+        <w:pStyle w:val="BWA-List"/>
+        <w:numPr>
+          <w:ilvl w:val="3"/>
+          <w:numId w:val="1"/>
+        </w:numPr>
         <w:ind w:left="2160"/>
       </w:pPr>
       <w:r>
@@ -656,6 +824,10 @@
     <w:p>
       <w:pPr>
         <w:pStyle w:val="BWA-List"/>
+        <w:numPr>
+          <w:ilvl w:val="3"/>
+          <w:numId w:val="1"/>
+        </w:numPr>
         <w:ind w:left="2160"/>
         <w:jc w:val="both"/>
       </w:pPr>
@@ -668,6 +840,11 @@
     </w:p>
     <w:p>
       <w:pPr>
+        <w:pStyle w:val="BWA-List"/>
+        <w:numPr>
+          <w:ilvl w:val="3"/>
+          <w:numId w:val="1"/>
+        </w:numPr>
         <w:ind w:left="2160"/>
       </w:pPr>
       <w:r>
@@ -681,6 +858,11 @@
     </w:p>
     <w:p>
       <w:pPr>
+        <w:pStyle w:val="BWA-List"/>
+        <w:numPr>
+          <w:ilvl w:val="3"/>
+          <w:numId w:val="1"/>
+        </w:numPr>
         <w:ind w:left="2160"/>
       </w:pPr>
       <w:r>
@@ -695,6 +877,10 @@
     <w:p>
       <w:pPr>
         <w:pStyle w:val="BWA-List"/>
+        <w:numPr>
+          <w:ilvl w:val="3"/>
+          <w:numId w:val="1"/>
+        </w:numPr>
         <w:ind w:left="2160"/>
       </w:pPr>
       <w:r>
@@ -709,6 +895,10 @@
     <w:p>
       <w:pPr>
         <w:pStyle w:val="BWA-List"/>
+        <w:numPr>
+          <w:ilvl w:val="3"/>
+          <w:numId w:val="1"/>
+        </w:numPr>
         <w:ind w:left="2160"/>
       </w:pPr>
       <w:r>
@@ -723,6 +913,10 @@
     <w:p>
       <w:pPr>
         <w:pStyle w:val="BWA-List"/>
+        <w:numPr>
+          <w:ilvl w:val="3"/>
+          <w:numId w:val="1"/>
+        </w:numPr>
         <w:ind w:left="2160"/>
       </w:pPr>
       <w:r>
@@ -736,6 +930,11 @@
     </w:p>
     <w:p>
       <w:pPr>
+        <w:pStyle w:val="BWA-List"/>
+        <w:numPr>
+          <w:ilvl w:val="3"/>
+          <w:numId w:val="1"/>
+        </w:numPr>
         <w:ind w:left="2160"/>
       </w:pPr>
       <w:r>
@@ -750,6 +949,10 @@
     <w:p>
       <w:pPr>
         <w:pStyle w:val="BWA-List"/>
+        <w:numPr>
+          <w:ilvl w:val="3"/>
+          <w:numId w:val="1"/>
+        </w:numPr>
         <w:ind w:left="2160"/>
       </w:pPr>
       <w:r>
@@ -763,6 +966,11 @@
     </w:p>
     <w:p>
       <w:pPr>
+        <w:pStyle w:val="BWA-List"/>
+        <w:numPr>
+          <w:ilvl w:val="3"/>
+          <w:numId w:val="1"/>
+        </w:numPr>
         <w:ind w:left="2160"/>
       </w:pPr>
       <w:r>
@@ -777,6 +985,10 @@
     <w:p>
       <w:pPr>
         <w:pStyle w:val="BWA-List"/>
+        <w:numPr>
+          <w:ilvl w:val="3"/>
+          <w:numId w:val="1"/>
+        </w:numPr>
         <w:ind w:left="2160"/>
       </w:pPr>
       <w:r>
@@ -791,6 +1003,10 @@
     <w:p>
       <w:pPr>
         <w:pStyle w:val="BWA-List"/>
+        <w:numPr>
+          <w:ilvl w:val="3"/>
+          <w:numId w:val="1"/>
+        </w:numPr>
         <w:ind w:left="2160"/>
         <w:jc w:val="both"/>
       </w:pPr>
@@ -828,7 +1044,13 @@
       </w:r>
     </w:p>
     <w:p>
-      <w:pPr/>
+      <w:pPr>
+        <w:pStyle w:val="BWA-List"/>
+        <w:numPr>
+          <w:ilvl w:val="3"/>
+          <w:numId w:val="1"/>
+        </w:numPr>
+      </w:pPr>
       <w:r>
         <w:rPr>
           <w:rFonts w:ascii="Arial" w:hAnsi="Arial" w:eastAsia="Arial"/>
@@ -839,7 +1061,13 @@
       </w:r>
     </w:p>
     <w:p>
-      <w:pPr/>
+      <w:pPr>
+        <w:pStyle w:val="BWA-List"/>
+        <w:numPr>
+          <w:ilvl w:val="3"/>
+          <w:numId w:val="1"/>
+        </w:numPr>
+      </w:pPr>
       <w:r>
         <w:rPr>
           <w:rFonts w:ascii="Arial" w:hAnsi="Arial" w:eastAsia="Arial"/>
@@ -850,7 +1078,13 @@
       </w:r>
     </w:p>
     <w:p>
-      <w:pPr/>
+      <w:pPr>
+        <w:pStyle w:val="BWA-List"/>
+        <w:numPr>
+          <w:ilvl w:val="3"/>
+          <w:numId w:val="1"/>
+        </w:numPr>
+      </w:pPr>
       <w:r>
         <w:rPr>
           <w:rFonts w:ascii="Arial" w:hAnsi="Arial" w:eastAsia="Arial"/>
@@ -862,7 +1096,11 @@
     </w:p>
     <w:p>
       <w:pPr>
-        <w:pStyle w:val="BWA-SUBSECTION"/>
+        <w:pStyle w:val="BWA-List"/>
+        <w:numPr>
+          <w:ilvl w:val="3"/>
+          <w:numId w:val="1"/>
+        </w:numPr>
         <w:jc w:val="both"/>
       </w:pPr>
       <w:r>
@@ -873,7 +1111,13 @@
       </w:r>
     </w:p>
     <w:p>
-      <w:pPr/>
+      <w:pPr>
+        <w:pStyle w:val="BWA-List"/>
+        <w:numPr>
+          <w:ilvl w:val="3"/>
+          <w:numId w:val="1"/>
+        </w:numPr>
+      </w:pPr>
       <w:r>
         <w:rPr>
           <w:rFonts w:ascii="Arial" w:hAnsi="Arial" w:eastAsia="Arial"/>
@@ -884,7 +1128,13 @@
       </w:r>
     </w:p>
     <w:p>
-      <w:pPr/>
+      <w:pPr>
+        <w:pStyle w:val="BWA-List"/>
+        <w:numPr>
+          <w:ilvl w:val="3"/>
+          <w:numId w:val="1"/>
+        </w:numPr>
+      </w:pPr>
       <w:r>
         <w:rPr>
           <w:rFonts w:ascii="Arial" w:hAnsi="Arial" w:eastAsia="Arial"/>
@@ -895,7 +1145,13 @@
       </w:r>
     </w:p>
     <w:p>
-      <w:pPr/>
+      <w:pPr>
+        <w:pStyle w:val="BWA-List"/>
+        <w:numPr>
+          <w:ilvl w:val="3"/>
+          <w:numId w:val="1"/>
+        </w:numPr>
+      </w:pPr>
       <w:r>
         <w:rPr>
           <w:rFonts w:ascii="Arial" w:hAnsi="Arial" w:eastAsia="Arial"/>
@@ -906,7 +1162,13 @@
       </w:r>
     </w:p>
     <w:p>
-      <w:pPr/>
+      <w:pPr>
+        <w:pStyle w:val="BWA-List"/>
+        <w:numPr>
+          <w:ilvl w:val="3"/>
+          <w:numId w:val="1"/>
+        </w:numPr>
+      </w:pPr>
       <w:r>
         <w:rPr>
           <w:rFonts w:ascii="Arial" w:hAnsi="Arial" w:eastAsia="Arial"/>
@@ -917,7 +1179,13 @@
       </w:r>
     </w:p>
     <w:p>
-      <w:pPr/>
+      <w:pPr>
+        <w:pStyle w:val="BWA-List"/>
+        <w:numPr>
+          <w:ilvl w:val="3"/>
+          <w:numId w:val="1"/>
+        </w:numPr>
+      </w:pPr>
       <w:r>
         <w:rPr>
           <w:rFonts w:ascii="Arial" w:hAnsi="Arial" w:eastAsia="Arial"/>
@@ -928,7 +1196,13 @@
       </w:r>
     </w:p>
     <w:p>
-      <w:pPr/>
+      <w:pPr>
+        <w:pStyle w:val="BWA-List"/>
+        <w:numPr>
+          <w:ilvl w:val="3"/>
+          <w:numId w:val="1"/>
+        </w:numPr>
+      </w:pPr>
       <w:r>
         <w:rPr>
           <w:rFonts w:ascii="Arial" w:hAnsi="Arial" w:eastAsia="Arial"/>
@@ -939,7 +1213,13 @@
       </w:r>
     </w:p>
     <w:p>
-      <w:pPr/>
+      <w:pPr>
+        <w:pStyle w:val="BWA-List"/>
+        <w:numPr>
+          <w:ilvl w:val="3"/>
+          <w:numId w:val="1"/>
+        </w:numPr>
+      </w:pPr>
       <w:r>
         <w:rPr>
           <w:rFonts w:ascii="Arial" w:hAnsi="Arial" w:eastAsia="Arial"/>
@@ -950,7 +1230,13 @@
       </w:r>
     </w:p>
     <w:p>
-      <w:pPr/>
+      <w:pPr>
+        <w:pStyle w:val="BWA-List"/>
+        <w:numPr>
+          <w:ilvl w:val="3"/>
+          <w:numId w:val="1"/>
+        </w:numPr>
+      </w:pPr>
       <w:r>
         <w:rPr>
           <w:rFonts w:ascii="Arial" w:hAnsi="Arial" w:eastAsia="Arial"/>
@@ -961,7 +1247,13 @@
       </w:r>
     </w:p>
     <w:p>
-      <w:pPr/>
+      <w:pPr>
+        <w:pStyle w:val="BWA-List"/>
+        <w:numPr>
+          <w:ilvl w:val="3"/>
+          <w:numId w:val="1"/>
+        </w:numPr>
+      </w:pPr>
       <w:r>
         <w:rPr>
           <w:rFonts w:ascii="Arial" w:hAnsi="Arial" w:eastAsia="Arial"/>
@@ -972,7 +1264,13 @@
       </w:r>
     </w:p>
     <w:p>
-      <w:pPr/>
+      <w:pPr>
+        <w:pStyle w:val="BWA-List"/>
+        <w:numPr>
+          <w:ilvl w:val="3"/>
+          <w:numId w:val="1"/>
+        </w:numPr>
+      </w:pPr>
       <w:r>
         <w:rPr>
           <w:rFonts w:ascii="Arial" w:hAnsi="Arial" w:eastAsia="Arial"/>
@@ -983,7 +1281,13 @@
       </w:r>
     </w:p>
     <w:p>
-      <w:pPr/>
+      <w:pPr>
+        <w:pStyle w:val="BWA-List"/>
+        <w:numPr>
+          <w:ilvl w:val="3"/>
+          <w:numId w:val="1"/>
+        </w:numPr>
+      </w:pPr>
       <w:r>
         <w:rPr>
           <w:rFonts w:ascii="Arial" w:hAnsi="Arial" w:eastAsia="Arial"/>
@@ -995,7 +1299,11 @@
     </w:p>
     <w:p>
       <w:pPr>
-        <w:pStyle w:val="BWA-SUBSECTION"/>
+        <w:pStyle w:val="BWA-List"/>
+        <w:numPr>
+          <w:ilvl w:val="3"/>
+          <w:numId w:val="1"/>
+        </w:numPr>
       </w:pPr>
       <w:r>
         <w:rPr>
@@ -1007,7 +1315,13 @@
       </w:r>
     </w:p>
     <w:p>
-      <w:pPr/>
+      <w:pPr>
+        <w:pStyle w:val="BWA-List"/>
+        <w:numPr>
+          <w:ilvl w:val="3"/>
+          <w:numId w:val="1"/>
+        </w:numPr>
+      </w:pPr>
       <w:r>
         <w:rPr>
           <w:rFonts w:ascii="Arial" w:hAnsi="Arial" w:eastAsia="Arial"/>
@@ -1018,7 +1332,13 @@
       </w:r>
     </w:p>
     <w:p>
-      <w:pPr/>
+      <w:pPr>
+        <w:pStyle w:val="BWA-List"/>
+        <w:numPr>
+          <w:ilvl w:val="3"/>
+          <w:numId w:val="1"/>
+        </w:numPr>
+      </w:pPr>
       <w:r>
         <w:rPr>
           <w:rFonts w:ascii="Arial" w:hAnsi="Arial" w:eastAsia="Arial"/>
@@ -1029,7 +1349,13 @@
       </w:r>
     </w:p>
     <w:p>
-      <w:pPr/>
+      <w:pPr>
+        <w:pStyle w:val="BWA-List"/>
+        <w:numPr>
+          <w:ilvl w:val="3"/>
+          <w:numId w:val="1"/>
+        </w:numPr>
+      </w:pPr>
       <w:r>
         <w:rPr>
           <w:rFonts w:ascii="Arial" w:hAnsi="Arial" w:eastAsia="Arial"/>
@@ -1041,6 +1367,11 @@
     </w:p>
     <w:p>
       <w:pPr>
+        <w:pStyle w:val="BWA-List"/>
+        <w:numPr>
+          <w:ilvl w:val="3"/>
+          <w:numId w:val="1"/>
+        </w:numPr>
         <w:jc w:val="both"/>
       </w:pPr>
       <w:r>
@@ -1053,6 +1384,10 @@
     <w:p>
       <w:pPr>
         <w:pStyle w:val="BWA-List"/>
+        <w:numPr>
+          <w:ilvl w:val="3"/>
+          <w:numId w:val="1"/>
+        </w:numPr>
       </w:pPr>
       <w:r>
         <w:rPr>
@@ -1064,7 +1399,13 @@
       </w:r>
     </w:p>
     <w:p>
-      <w:pPr/>
+      <w:pPr>
+        <w:pStyle w:val="BWA-List"/>
+        <w:numPr>
+          <w:ilvl w:val="3"/>
+          <w:numId w:val="1"/>
+        </w:numPr>
+      </w:pPr>
       <w:r>
         <w:rPr>
           <w:rFonts w:ascii="Arial" w:hAnsi="Arial" w:eastAsia="Arial"/>
@@ -1077,6 +1418,10 @@
     <w:p>
       <w:pPr>
         <w:pStyle w:val="BWA-List"/>
+        <w:numPr>
+          <w:ilvl w:val="3"/>
+          <w:numId w:val="1"/>
+        </w:numPr>
       </w:pPr>
       <w:r>
         <w:rPr>
@@ -1088,7 +1433,13 @@
       </w:r>
     </w:p>
     <w:p>
-      <w:pPr/>
+      <w:pPr>
+        <w:pStyle w:val="BWA-List"/>
+        <w:numPr>
+          <w:ilvl w:val="3"/>
+          <w:numId w:val="1"/>
+        </w:numPr>
+      </w:pPr>
       <w:r>
         <w:rPr>
           <w:rFonts w:ascii="Arial" w:hAnsi="Arial" w:eastAsia="Arial"/>
@@ -1099,7 +1450,13 @@
       </w:r>
     </w:p>
     <w:p>
-      <w:pPr/>
+      <w:pPr>
+        <w:pStyle w:val="BWA-List"/>
+        <w:numPr>
+          <w:ilvl w:val="3"/>
+          <w:numId w:val="1"/>
+        </w:numPr>
+      </w:pPr>
       <w:r>
         <w:rPr>
           <w:rFonts w:ascii="Arial" w:hAnsi="Arial" w:eastAsia="Arial"/>
@@ -1110,7 +1467,13 @@
       </w:r>
     </w:p>
     <w:p>
-      <w:pPr/>
+      <w:pPr>
+        <w:pStyle w:val="BWA-List"/>
+        <w:numPr>
+          <w:ilvl w:val="3"/>
+          <w:numId w:val="1"/>
+        </w:numPr>
+      </w:pPr>
       <w:r>
         <w:rPr>
           <w:rFonts w:ascii="Arial" w:hAnsi="Arial" w:eastAsia="Arial"/>
@@ -1123,6 +1486,10 @@
     <w:p>
       <w:pPr>
         <w:pStyle w:val="BWA-List"/>
+        <w:numPr>
+          <w:ilvl w:val="3"/>
+          <w:numId w:val="1"/>
+        </w:numPr>
       </w:pPr>
       <w:r>
         <w:rPr>
@@ -1134,7 +1501,13 @@
       </w:r>
     </w:p>
     <w:p>
-      <w:pPr/>
+      <w:pPr>
+        <w:pStyle w:val="BWA-List"/>
+        <w:numPr>
+          <w:ilvl w:val="3"/>
+          <w:numId w:val="1"/>
+        </w:numPr>
+      </w:pPr>
       <w:r>
         <w:rPr>
           <w:rFonts w:ascii="Arial" w:hAnsi="Arial" w:eastAsia="Arial"/>
@@ -1145,7 +1518,13 @@
       </w:r>
     </w:p>
     <w:p>
-      <w:pPr/>
+      <w:pPr>
+        <w:pStyle w:val="BWA-List"/>
+        <w:numPr>
+          <w:ilvl w:val="3"/>
+          <w:numId w:val="1"/>
+        </w:numPr>
+      </w:pPr>
       <w:r>
         <w:rPr>
           <w:rFonts w:ascii="Arial" w:hAnsi="Arial" w:eastAsia="Arial"/>
@@ -1158,6 +1537,10 @@
     <w:p>
       <w:pPr>
         <w:pStyle w:val="BWA-List"/>
+        <w:numPr>
+          <w:ilvl w:val="3"/>
+          <w:numId w:val="1"/>
+        </w:numPr>
         <w:ind w:left="2160"/>
       </w:pPr>
       <w:r>
@@ -1170,7 +1553,13 @@
       </w:r>
     </w:p>
     <w:p>
-      <w:pPr/>
+      <w:pPr>
+        <w:pStyle w:val="BWA-List"/>
+        <w:numPr>
+          <w:ilvl w:val="3"/>
+          <w:numId w:val="1"/>
+        </w:numPr>
+      </w:pPr>
       <w:r>
         <w:rPr>
           <w:rFonts w:ascii="Arial" w:hAnsi="Arial" w:eastAsia="Arial"/>
@@ -1183,6 +1572,10 @@
     <w:p>
       <w:pPr>
         <w:pStyle w:val="BWA-List"/>
+        <w:numPr>
+          <w:ilvl w:val="3"/>
+          <w:numId w:val="1"/>
+        </w:numPr>
       </w:pPr>
       <w:r>
         <w:rPr>
@@ -1196,6 +1589,10 @@
     <w:p>
       <w:pPr>
         <w:pStyle w:val="BWA-List"/>
+        <w:numPr>
+          <w:ilvl w:val="3"/>
+          <w:numId w:val="1"/>
+        </w:numPr>
       </w:pPr>
       <w:r>
         <w:rPr>
@@ -1207,7 +1604,13 @@
       </w:r>
     </w:p>
     <w:p>
-      <w:pPr/>
+      <w:pPr>
+        <w:pStyle w:val="BWA-List"/>
+        <w:numPr>
+          <w:ilvl w:val="3"/>
+          <w:numId w:val="1"/>
+        </w:numPr>
+      </w:pPr>
       <w:r>
         <w:rPr>
           <w:rFonts w:ascii="Arial" w:hAnsi="Arial" w:eastAsia="Arial"/>
@@ -1220,6 +1623,10 @@
     <w:p>
       <w:pPr>
         <w:pStyle w:val="BWA-List"/>
+        <w:numPr>
+          <w:ilvl w:val="3"/>
+          <w:numId w:val="1"/>
+        </w:numPr>
       </w:pPr>
       <w:r>
         <w:rPr>
@@ -1232,6 +1639,11 @@
     </w:p>
     <w:p>
       <w:pPr>
+        <w:pStyle w:val="BWA-List"/>
+        <w:numPr>
+          <w:ilvl w:val="3"/>
+          <w:numId w:val="1"/>
+        </w:numPr>
         <w:jc w:val="both"/>
       </w:pPr>
       <w:r>
@@ -1242,7 +1654,13 @@
       </w:r>
     </w:p>
     <w:p>
-      <w:pPr/>
+      <w:pPr>
+        <w:pStyle w:val="BWA-List"/>
+        <w:numPr>
+          <w:ilvl w:val="3"/>
+          <w:numId w:val="1"/>
+        </w:numPr>
+      </w:pPr>
       <w:r>
         <w:rPr>
           <w:rFonts w:ascii="Arial" w:hAnsi="Arial" w:eastAsia="Arial"/>
@@ -1253,7 +1671,13 @@
       </w:r>
     </w:p>
     <w:p>
-      <w:pPr/>
+      <w:pPr>
+        <w:pStyle w:val="BWA-List"/>
+        <w:numPr>
+          <w:ilvl w:val="3"/>
+          <w:numId w:val="1"/>
+        </w:numPr>
+      </w:pPr>
       <w:r>
         <w:rPr>
           <w:rFonts w:ascii="Arial" w:hAnsi="Arial" w:eastAsia="Arial"/>
@@ -1264,7 +1688,13 @@
       </w:r>
     </w:p>
     <w:p>
-      <w:pPr/>
+      <w:pPr>
+        <w:pStyle w:val="BWA-List"/>
+        <w:numPr>
+          <w:ilvl w:val="3"/>
+          <w:numId w:val="1"/>
+        </w:numPr>
+      </w:pPr>
       <w:r>
         <w:rPr>
           <w:rFonts w:ascii="Arial" w:hAnsi="Arial" w:eastAsia="Arial"/>
@@ -1277,6 +1707,10 @@
     <w:p>
       <w:pPr>
         <w:pStyle w:val="BWA-List"/>
+        <w:numPr>
+          <w:ilvl w:val="3"/>
+          <w:numId w:val="1"/>
+        </w:numPr>
         <w:ind w:left="2160"/>
       </w:pPr>
       <w:r>
@@ -1291,6 +1725,10 @@
     <w:p>
       <w:pPr>
         <w:pStyle w:val="BWA-SubList"/>
+        <w:numPr>
+          <w:ilvl w:val="4"/>
+          <w:numId w:val="1"/>
+        </w:numPr>
         <w:ind w:left="2880"/>
       </w:pPr>
       <w:r>
@@ -1305,6 +1743,10 @@
     <w:p>
       <w:pPr>
         <w:pStyle w:val="BWA-SubList"/>
+        <w:numPr>
+          <w:ilvl w:val="4"/>
+          <w:numId w:val="1"/>
+        </w:numPr>
         <w:ind w:left="2880"/>
       </w:pPr>
       <w:r>
@@ -1319,6 +1761,10 @@
     <w:p>
       <w:pPr>
         <w:pStyle w:val="BWA-SubList"/>
+        <w:numPr>
+          <w:ilvl w:val="4"/>
+          <w:numId w:val="1"/>
+        </w:numPr>
         <w:ind w:left="2880"/>
       </w:pPr>
       <w:r>
@@ -1333,6 +1779,10 @@
     <w:p>
       <w:pPr>
         <w:pStyle w:val="BWA-List"/>
+        <w:numPr>
+          <w:ilvl w:val="3"/>
+          <w:numId w:val="1"/>
+        </w:numPr>
       </w:pPr>
       <w:r>
         <w:rPr>
@@ -1346,6 +1796,10 @@
     <w:p>
       <w:pPr>
         <w:pStyle w:val="BWA-List"/>
+        <w:numPr>
+          <w:ilvl w:val="3"/>
+          <w:numId w:val="1"/>
+        </w:numPr>
       </w:pPr>
       <w:r>
         <w:rPr>
@@ -1359,6 +1813,10 @@
     <w:p>
       <w:pPr>
         <w:pStyle w:val="BWA-List"/>
+        <w:numPr>
+          <w:ilvl w:val="3"/>
+          <w:numId w:val="1"/>
+        </w:numPr>
       </w:pPr>
       <w:r>
         <w:rPr>
@@ -1372,6 +1830,10 @@
     <w:p>
       <w:pPr>
         <w:pStyle w:val="BWA-List"/>
+        <w:numPr>
+          <w:ilvl w:val="3"/>
+          <w:numId w:val="1"/>
+        </w:numPr>
       </w:pPr>
       <w:r>
         <w:rPr>
@@ -1383,7 +1845,13 @@
       </w:r>
     </w:p>
     <w:p>
-      <w:pPr/>
+      <w:pPr>
+        <w:pStyle w:val="BWA-List"/>
+        <w:numPr>
+          <w:ilvl w:val="3"/>
+          <w:numId w:val="1"/>
+        </w:numPr>
+      </w:pPr>
       <w:r>
         <w:rPr>
           <w:rFonts w:ascii="Arial" w:hAnsi="Arial" w:eastAsia="Arial"/>
@@ -1396,6 +1864,10 @@
     <w:p>
       <w:pPr>
         <w:pStyle w:val="BWA-List"/>
+        <w:numPr>
+          <w:ilvl w:val="3"/>
+          <w:numId w:val="1"/>
+        </w:numPr>
       </w:pPr>
       <w:r>
         <w:rPr>
@@ -1409,6 +1881,10 @@
     <w:p>
       <w:pPr>
         <w:pStyle w:val="BWA-List"/>
+        <w:numPr>
+          <w:ilvl w:val="3"/>
+          <w:numId w:val="1"/>
+        </w:numPr>
       </w:pPr>
       <w:r>
         <w:rPr>
@@ -1420,7 +1896,13 @@
       </w:r>
     </w:p>
     <w:p>
-      <w:pPr/>
+      <w:pPr>
+        <w:pStyle w:val="BWA-List"/>
+        <w:numPr>
+          <w:ilvl w:val="3"/>
+          <w:numId w:val="1"/>
+        </w:numPr>
+      </w:pPr>
       <w:r>
         <w:rPr>
           <w:rFonts w:ascii="Arial" w:hAnsi="Arial" w:eastAsia="Arial"/>
@@ -1431,7 +1913,13 @@
       </w:r>
     </w:p>
     <w:p>
-      <w:pPr/>
+      <w:pPr>
+        <w:pStyle w:val="BWA-List"/>
+        <w:numPr>
+          <w:ilvl w:val="3"/>
+          <w:numId w:val="1"/>
+        </w:numPr>
+      </w:pPr>
       <w:r>
         <w:rPr>
           <w:rFonts w:ascii="Arial" w:hAnsi="Arial" w:eastAsia="Arial"/>
@@ -1443,6 +1931,11 @@
     </w:p>
     <w:p>
       <w:pPr>
+        <w:pStyle w:val="BWA-List"/>
+        <w:numPr>
+          <w:ilvl w:val="3"/>
+          <w:numId w:val="1"/>
+        </w:numPr>
         <w:jc w:val="both"/>
       </w:pPr>
       <w:r>
@@ -1455,6 +1948,10 @@
     <w:p>
       <w:pPr>
         <w:pStyle w:val="BWA-List"/>
+        <w:numPr>
+          <w:ilvl w:val="3"/>
+          <w:numId w:val="1"/>
+        </w:numPr>
         <w:ind w:left="2160"/>
       </w:pPr>
       <w:r>
@@ -1481,7 +1978,13 @@
       </w:r>
     </w:p>
     <w:p>
-      <w:pPr/>
+      <w:pPr>
+        <w:pStyle w:val="BWA-List"/>
+        <w:numPr>
+          <w:ilvl w:val="3"/>
+          <w:numId w:val="1"/>
+        </w:numPr>
+      </w:pPr>
       <w:r>
         <w:rPr>
           <w:rFonts w:ascii="Arial" w:hAnsi="Arial" w:eastAsia="Arial"/>
@@ -1492,7 +1995,13 @@
       </w:r>
     </w:p>
     <w:p>
-      <w:pPr/>
+      <w:pPr>
+        <w:pStyle w:val="BWA-List"/>
+        <w:numPr>
+          <w:ilvl w:val="3"/>
+          <w:numId w:val="1"/>
+        </w:numPr>
+      </w:pPr>
       <w:r>
         <w:rPr>
           <w:rFonts w:ascii="Arial" w:hAnsi="Arial" w:eastAsia="Arial"/>
@@ -1503,7 +2012,13 @@
       </w:r>
     </w:p>
     <w:p>
-      <w:pPr/>
+      <w:pPr>
+        <w:pStyle w:val="BWA-List"/>
+        <w:numPr>
+          <w:ilvl w:val="3"/>
+          <w:numId w:val="1"/>
+        </w:numPr>
+      </w:pPr>
       <w:r>
         <w:rPr>
           <w:rFonts w:ascii="Arial" w:hAnsi="Arial" w:eastAsia="Arial"/>
@@ -1514,7 +2029,13 @@
       </w:r>
     </w:p>
     <w:p>
-      <w:pPr/>
+      <w:pPr>
+        <w:pStyle w:val="BWA-List"/>
+        <w:numPr>
+          <w:ilvl w:val="3"/>
+          <w:numId w:val="1"/>
+        </w:numPr>
+      </w:pPr>
       <w:r>
         <w:rPr>
           <w:rFonts w:ascii="Arial" w:hAnsi="Arial" w:eastAsia="Arial"/>
@@ -1525,7 +2046,13 @@
       </w:r>
     </w:p>
     <w:p>
-      <w:pPr/>
+      <w:pPr>
+        <w:pStyle w:val="BWA-List"/>
+        <w:numPr>
+          <w:ilvl w:val="3"/>
+          <w:numId w:val="1"/>
+        </w:numPr>
+      </w:pPr>
       <w:r>
         <w:rPr>
           <w:rFonts w:ascii="Arial" w:hAnsi="Arial" w:eastAsia="Arial"/>
@@ -1536,7 +2063,13 @@
       </w:r>
     </w:p>
     <w:p>
-      <w:pPr/>
+      <w:pPr>
+        <w:pStyle w:val="BWA-List"/>
+        <w:numPr>
+          <w:ilvl w:val="3"/>
+          <w:numId w:val="1"/>
+        </w:numPr>
+      </w:pPr>
       <w:r>
         <w:rPr>
           <w:rFonts w:ascii="Arial" w:hAnsi="Arial" w:eastAsia="Arial"/>
@@ -1548,6 +2081,11 @@
     </w:p>
     <w:p>
       <w:pPr>
+        <w:pStyle w:val="BWA-List"/>
+        <w:numPr>
+          <w:ilvl w:val="3"/>
+          <w:numId w:val="1"/>
+        </w:numPr>
         <w:jc w:val="both"/>
       </w:pPr>
       <w:r>
@@ -1558,7 +2096,13 @@
       </w:r>
     </w:p>
     <w:p>
-      <w:pPr/>
+      <w:pPr>
+        <w:pStyle w:val="BWA-List"/>
+        <w:numPr>
+          <w:ilvl w:val="3"/>
+          <w:numId w:val="1"/>
+        </w:numPr>
+      </w:pPr>
       <w:r>
         <w:rPr>
           <w:rFonts w:ascii="Arial" w:hAnsi="Arial" w:eastAsia="Arial"/>
@@ -1569,7 +2113,13 @@
       </w:r>
     </w:p>
     <w:p>
-      <w:pPr/>
+      <w:pPr>
+        <w:pStyle w:val="BWA-List"/>
+        <w:numPr>
+          <w:ilvl w:val="3"/>
+          <w:numId w:val="1"/>
+        </w:numPr>
+      </w:pPr>
       <w:r>
         <w:rPr>
           <w:rFonts w:ascii="Arial" w:hAnsi="Arial" w:eastAsia="Arial"/>
@@ -1582,6 +2132,10 @@
     <w:p>
       <w:pPr>
         <w:pStyle w:val="BWA-Item"/>
+        <w:numPr>
+          <w:ilvl w:val="2"/>
+          <w:numId w:val="1"/>
+        </w:numPr>
         <w:ind w:left="1440"/>
       </w:pPr>
       <w:r>
@@ -1596,6 +2150,10 @@
     <w:p>
       <w:pPr>
         <w:pStyle w:val="BWA-Item"/>
+        <w:numPr>
+          <w:ilvl w:val="2"/>
+          <w:numId w:val="1"/>
+        </w:numPr>
         <w:ind w:left="1440"/>
       </w:pPr>
       <w:r>
@@ -1622,7 +2180,13 @@
       </w:r>
     </w:p>
     <w:p>
-      <w:pPr/>
+      <w:pPr>
+        <w:pStyle w:val="BWA-List"/>
+        <w:numPr>
+          <w:ilvl w:val="3"/>
+          <w:numId w:val="1"/>
+        </w:numPr>
+      </w:pPr>
       <w:r>
         <w:rPr>
           <w:rFonts w:ascii="Arial" w:hAnsi="Arial" w:eastAsia="Arial"/>
@@ -1634,6 +2198,11 @@
     </w:p>
     <w:p>
       <w:pPr>
+        <w:pStyle w:val="BWA-List"/>
+        <w:numPr>
+          <w:ilvl w:val="3"/>
+          <w:numId w:val="1"/>
+        </w:numPr>
         <w:jc w:val="both"/>
       </w:pPr>
       <w:r>
@@ -1646,6 +2215,10 @@
     <w:p>
       <w:pPr>
         <w:pStyle w:val="BWA-Item"/>
+        <w:numPr>
+          <w:ilvl w:val="2"/>
+          <w:numId w:val="1"/>
+        </w:numPr>
         <w:ind w:left="1440"/>
         <w:jc w:val="both"/>
       </w:pPr>
@@ -1941,7 +2514,7 @@
   <w:abstractNum w:abstractNumId="1" w15:restartNumberingAfterBreak="0">
     <w:nsid w:val="45D8203D"/>
     <w:multiLevelType w:val="multilevel"/>
-    <w:tmpl w:val="ED0CA5D0"/>
+    <w:tmpl w:val="24543114"/>
     <w:name w:val="BWA-SubSubSubItem"/>
     <w:lvl w:ilvl="0">
       <w:start w:val="1"/>
@@ -3557,9 +4130,9 @@
   </w:style>
   <w:style w:type="paragraph" w:customStyle="1" w:styleId="BWA-Item">
     <w:name w:val="BWA-Item"/>
-    <w:basedOn w:val="ListParagraph"/>
+    <w:autoRedefine/>
     <w:qFormat/>
-    <w:rsid w:val="00C030B4"/>
+    <w:rsid w:val="009708C8"/>
     <w:pPr>
       <w:numPr>
         <w:ilvl w:val="2"/>
@@ -3567,19 +4140,19 @@
       </w:numPr>
       <w:spacing w:line="240" w:lineRule="auto"/>
       <w:ind w:left="1440" w:hanging="720"/>
-      <w:contextualSpacing w:val="0"/>
       <w:jc w:val="both"/>
     </w:pPr>
     <w:rPr>
-      <w:rFonts w:cs="Arial" w:ascii="Arial" w:hAnsi="Arial"/>
+      <w:rFonts w:ascii="Arial" w:hAnsi="Arial" w:cs="Arial"/>
+      <w:sz w:val="20"/>
       <w:szCs w:val="20"/>
     </w:rPr>
   </w:style>
   <w:style w:type="paragraph" w:customStyle="1" w:styleId="BWA-List">
     <w:name w:val="BWA-List"/>
-    <w:basedOn w:val="ListParagraph"/>
+    <w:autoRedefine/>
     <w:qFormat/>
-    <w:rsid w:val="00C030B4"/>
+    <w:rsid w:val="009708C8"/>
     <w:pPr>
       <w:numPr>
         <w:ilvl w:val="3"/>
@@ -3587,18 +4160,19 @@
       </w:numPr>
       <w:spacing w:after="240" w:line="240" w:lineRule="auto"/>
       <w:ind w:left="2250" w:hanging="720"/>
+      <w:contextualSpacing/>
     </w:pPr>
     <w:rPr>
-      <w:rFonts w:cs="Arial" w:ascii="Arial" w:hAnsi="Arial"/>
+      <w:rFonts w:ascii="Arial" w:hAnsi="Arial" w:cs="Arial"/>
       <w:sz w:val="20"/>
       <w:szCs w:val="20"/>
     </w:rPr>
   </w:style>
   <w:style w:type="paragraph" w:customStyle="1" w:styleId="BWA-SubItem">
     <w:name w:val="BWA-SubItem"/>
-    <w:basedOn w:val="ListParagraph"/>
+    <w:autoRedefine/>
     <w:qFormat/>
-    <w:rsid w:val="00C030B4"/>
+    <w:rsid w:val="009708C8"/>
     <w:pPr>
       <w:numPr>
         <w:ilvl w:val="4"/>
@@ -3606,17 +4180,19 @@
       </w:numPr>
       <w:spacing w:after="240" w:line="240" w:lineRule="auto"/>
       <w:ind w:hanging="720"/>
+      <w:contextualSpacing/>
     </w:pPr>
     <w:rPr>
-      <w:rFonts w:cs="Arial"/>
+      <w:rFonts w:ascii="Arial" w:hAnsi="Arial" w:cs="Arial"/>
+      <w:sz w:val="20"/>
       <w:szCs w:val="20"/>
     </w:rPr>
   </w:style>
   <w:style w:type="paragraph" w:customStyle="1" w:styleId="BWA-SubList">
     <w:name w:val="BWA-SubList"/>
-    <w:basedOn w:val="ListParagraph"/>
+    <w:autoRedefine/>
     <w:qFormat/>
-    <w:rsid w:val="00C030B4"/>
+    <w:rsid w:val="009708C8"/>
     <w:pPr>
       <w:numPr>
         <w:ilvl w:val="5"/>
@@ -3624,9 +4200,10 @@
       </w:numPr>
       <w:spacing w:after="240" w:line="240" w:lineRule="auto"/>
       <w:ind w:left="2160" w:hanging="720"/>
+      <w:contextualSpacing/>
     </w:pPr>
     <w:rPr>
-      <w:rFonts w:cs="Arial" w:ascii="Arial" w:hAnsi="Arial"/>
+      <w:rFonts w:ascii="Arial" w:hAnsi="Arial" w:cs="Arial"/>
       <w:sz w:val="20"/>
       <w:szCs w:val="20"/>
     </w:rPr>

</xml_diff>